<commit_message>
ci: updated cv (18/02/2025)
</commit_message>
<xml_diff>
--- a/assets/CV.docx
+++ b/assets/CV.docx
@@ -102,19 +102,7 @@
           <w:rPr>
             <w:rStyle w:val="Hyperlink"/>
           </w:rPr>
-          <w:t>My Po</w:t>
-        </w:r>
-        <w:r>
-          <w:rPr>
-            <w:rStyle w:val="Hyperlink"/>
-          </w:rPr>
-          <w:t>r</w:t>
-        </w:r>
-        <w:r>
-          <w:rPr>
-            <w:rStyle w:val="Hyperlink"/>
-          </w:rPr>
-          <w:t>tfolio</w:t>
+          <w:t>My Portfolio</w:t>
         </w:r>
       </w:hyperlink>
     </w:p>
@@ -182,6 +170,14 @@
           <w:lang w:eastAsia="zh-CN"/>
         </w:rPr>
         <w:t>Python, Java, C, C++, SQL</w:t>
+      </w:r>
+      <w:r>
+        <w:rPr>
+          <w:rFonts w:eastAsia="等线" w:hint="eastAsia"/>
+          <w:szCs w:val="24"/>
+          <w:lang w:eastAsia="zh-CN"/>
+        </w:rPr>
+        <w:t>,</w:t>
       </w:r>
       <w:r>
         <w:rPr>
@@ -620,7 +616,7 @@
         <w:spacing w:line="276" w:lineRule="auto"/>
         <w:jc w:val="left"/>
         <w:rPr>
-          <w:rFonts w:eastAsia="等线" w:hint="eastAsia"/>
+          <w:rFonts w:eastAsia="等线"/>
           <w:b/>
           <w:bCs/>
           <w:sz w:val="28"/>
@@ -668,7 +664,7 @@
         <w:spacing w:line="240" w:lineRule="auto"/>
         <w:jc w:val="left"/>
         <w:rPr>
-          <w:rFonts w:eastAsia="等线" w:hint="eastAsia"/>
+          <w:rFonts w:eastAsia="等线"/>
           <w:szCs w:val="24"/>
           <w:lang w:eastAsia="zh-CN"/>
         </w:rPr>
@@ -701,37 +697,7 @@
           <w:szCs w:val="24"/>
           <w:lang w:eastAsia="zh-CN"/>
         </w:rPr>
-        <w:t>AI Engineer</w:t>
-      </w:r>
-      <w:r>
-        <w:rPr>
-          <w:rFonts w:eastAsia="等线" w:hint="eastAsia"/>
-          <w:b/>
-          <w:bCs/>
-          <w:szCs w:val="24"/>
-          <w:lang w:eastAsia="zh-CN"/>
-        </w:rPr>
-        <w:t xml:space="preserve"> (</w:t>
-      </w:r>
-      <w:r>
-        <w:rPr>
-          <w:rFonts w:eastAsia="等线" w:hint="eastAsia"/>
-          <w:b/>
-          <w:bCs/>
-          <w:szCs w:val="24"/>
-          <w:lang w:eastAsia="zh-CN"/>
-        </w:rPr>
-        <w:t>Full</w:t>
-      </w:r>
-      <w:r>
-        <w:rPr>
-          <w:rFonts w:eastAsia="等线" w:hint="eastAsia"/>
-          <w:b/>
-          <w:bCs/>
-          <w:szCs w:val="24"/>
-          <w:lang w:eastAsia="zh-CN"/>
-        </w:rPr>
-        <w:t>-Time)</w:t>
+        <w:t>AI Engineer (Full-Time)</w:t>
       </w:r>
       <w:r>
         <w:rPr>
@@ -948,7 +914,7 @@
         <w:spacing w:line="240" w:lineRule="auto"/>
         <w:jc w:val="left"/>
         <w:rPr>
-          <w:rFonts w:eastAsia="等线" w:hint="eastAsia"/>
+          <w:rFonts w:eastAsia="等线"/>
           <w:szCs w:val="24"/>
           <w:lang w:eastAsia="zh-CN"/>
         </w:rPr>
@@ -2092,7 +2058,6 @@
         <w:spacing w:line="240" w:lineRule="auto"/>
         <w:jc w:val="left"/>
         <w:rPr>
-          <w:rFonts w:hint="eastAsia"/>
           <w:szCs w:val="24"/>
         </w:rPr>
       </w:pPr>

</xml_diff>